<commit_message>
finish design of pipeline
</commit_message>
<xml_diff>
--- a/实验报告.docx
+++ b/实验报告.docx
@@ -4268,7 +4268,7 @@
           <w:color w:val="000000"/>
           <w:sz w:val="22"/>
         </w:rPr>
-        <w:t>主要介绍流水线结构中的冒险模块、转发模块</w:t>
+        <w:t>较为详细地介绍各个模块</w:t>
       </w:r>
       <w:r>
         <w:rPr>
@@ -4276,15 +4276,7 @@
           <w:color w:val="000000"/>
           <w:sz w:val="22"/>
         </w:rPr>
-        <w:t>、控制器</w:t>
-      </w:r>
-      <w:r>
-        <w:rPr>
-          <w:rFonts w:ascii="宋体" w:eastAsia="宋体" w:hAnsi="宋体" w:hint="eastAsia"/>
-          <w:color w:val="000000"/>
-          <w:sz w:val="22"/>
-        </w:rPr>
-        <w:t>以及各段间寄存器。</w:t>
+        <w:t>。</w:t>
       </w:r>
     </w:p>
     <w:p>
@@ -4561,7 +4553,21 @@
           <w:rFonts w:ascii="宋体" w:eastAsia="宋体" w:hAnsi="宋体" w:hint="eastAsia"/>
           <w:szCs w:val="21"/>
         </w:rPr>
-        <w:t>，同时在发生异常时将指令跳转至特定位置。</w:t>
+        <w:t>，同时在</w:t>
+      </w:r>
+      <w:r>
+        <w:rPr>
+          <w:rFonts w:ascii="宋体" w:eastAsia="宋体" w:hAnsi="宋体" w:hint="eastAsia"/>
+          <w:szCs w:val="21"/>
+        </w:rPr>
+        <w:t>发生中断</w:t>
+      </w:r>
+      <w:r>
+        <w:rPr>
+          <w:rFonts w:ascii="宋体" w:eastAsia="宋体" w:hAnsi="宋体" w:hint="eastAsia"/>
+          <w:szCs w:val="21"/>
+        </w:rPr>
+        <w:t>时将指令跳转至特定位置。</w:t>
       </w:r>
     </w:p>
     <w:p>
@@ -4580,7 +4586,21 @@
           <w:rFonts w:ascii="宋体" w:eastAsia="宋体" w:hAnsi="宋体" w:hint="eastAsia"/>
           <w:szCs w:val="21"/>
         </w:rPr>
-        <w:t>指令分解的内容与单周期处理器基本相同，涉及到异常处理的是</w:t>
+        <w:t>指令分解的内容与单周期处理器基本相同，涉及到</w:t>
+      </w:r>
+      <w:r>
+        <w:rPr>
+          <w:rFonts w:ascii="宋体" w:eastAsia="宋体" w:hAnsi="宋体" w:hint="eastAsia"/>
+          <w:szCs w:val="21"/>
+        </w:rPr>
+        <w:t>中断</w:t>
+      </w:r>
+      <w:r>
+        <w:rPr>
+          <w:rFonts w:ascii="宋体" w:eastAsia="宋体" w:hAnsi="宋体" w:hint="eastAsia"/>
+          <w:szCs w:val="21"/>
+        </w:rPr>
+        <w:t>处理的是</w:t>
       </w:r>
       <w:proofErr w:type="spellStart"/>
       <w:r>
@@ -4610,7 +4630,21 @@
           <w:rFonts w:ascii="宋体" w:eastAsia="宋体" w:hAnsi="宋体" w:hint="eastAsia"/>
           <w:szCs w:val="21"/>
         </w:rPr>
-        <w:t>控制信号，在发生异常时，该信号应当控制下一条P</w:t>
+        <w:t>控制信号，在</w:t>
+      </w:r>
+      <w:r>
+        <w:rPr>
+          <w:rFonts w:ascii="宋体" w:eastAsia="宋体" w:hAnsi="宋体" w:hint="eastAsia"/>
+          <w:szCs w:val="21"/>
+        </w:rPr>
+        <w:t>发生中断</w:t>
+      </w:r>
+      <w:r>
+        <w:rPr>
+          <w:rFonts w:ascii="宋体" w:eastAsia="宋体" w:hAnsi="宋体" w:hint="eastAsia"/>
+          <w:szCs w:val="21"/>
+        </w:rPr>
+        <w:t>时，该信号应当控制下一条P</w:t>
       </w:r>
       <w:r>
         <w:rPr>
@@ -4724,7 +4758,21 @@
           <w:rFonts w:ascii="宋体" w:eastAsia="宋体" w:hAnsi="宋体" w:hint="eastAsia"/>
           <w:szCs w:val="21"/>
         </w:rPr>
-        <w:t>中涉及异常跳转的部分如下：</w:t>
+        <w:t>中涉及</w:t>
+      </w:r>
+      <w:r>
+        <w:rPr>
+          <w:rFonts w:ascii="宋体" w:eastAsia="宋体" w:hAnsi="宋体" w:hint="eastAsia"/>
+          <w:szCs w:val="21"/>
+        </w:rPr>
+        <w:t>中断</w:t>
+      </w:r>
+      <w:r>
+        <w:rPr>
+          <w:rFonts w:ascii="宋体" w:eastAsia="宋体" w:hAnsi="宋体" w:hint="eastAsia"/>
+          <w:szCs w:val="21"/>
+        </w:rPr>
+        <w:t>跳转的部分如下：</w:t>
       </w:r>
     </w:p>
     <w:p>
@@ -5016,131 +5064,1168 @@
         </w:rPr>
         <w:t>段间寄存器和</w:t>
       </w:r>
+      <w:r>
+        <w:rPr>
+          <w:rFonts w:ascii="黑体" w:eastAsia="黑体" w:hAnsi="黑体" w:hint="eastAsia"/>
+          <w:szCs w:val="21"/>
+        </w:rPr>
+        <w:t>M</w:t>
+      </w:r>
+      <w:r>
+        <w:rPr>
+          <w:rFonts w:ascii="黑体" w:eastAsia="黑体" w:hAnsi="黑体"/>
+          <w:szCs w:val="21"/>
+        </w:rPr>
+        <w:t>EM/WB</w:t>
+      </w:r>
+      <w:r>
+        <w:rPr>
+          <w:rFonts w:ascii="黑体" w:eastAsia="黑体" w:hAnsi="黑体" w:hint="eastAsia"/>
+          <w:szCs w:val="21"/>
+        </w:rPr>
+        <w:t>段间寄存器</w:t>
+      </w:r>
+    </w:p>
+    <w:p>
+      <w:pPr>
+        <w:ind w:firstLine="420"/>
+        <w:rPr>
+          <w:rFonts w:ascii="宋体" w:eastAsia="宋体" w:hAnsi="宋体"/>
+          <w:szCs w:val="21"/>
+        </w:rPr>
+      </w:pPr>
+      <w:r>
+        <w:rPr>
+          <w:rFonts w:ascii="宋体" w:eastAsia="宋体" w:hAnsi="宋体" w:hint="eastAsia"/>
+          <w:szCs w:val="21"/>
+        </w:rPr>
+        <w:t>这两个段间寄存器的内容基本就是在每个时钟周期完成一次数据传递，没有什么特殊之处，因此略过。</w:t>
+      </w:r>
+    </w:p>
+    <w:p>
+      <w:pPr>
+        <w:ind w:firstLine="420"/>
+        <w:rPr>
+          <w:rFonts w:ascii="宋体" w:eastAsia="宋体" w:hAnsi="宋体" w:hint="eastAsia"/>
+          <w:szCs w:val="21"/>
+        </w:rPr>
+      </w:pPr>
+    </w:p>
+    <w:p>
+      <w:pPr>
+        <w:rPr>
+          <w:rFonts w:ascii="黑体" w:eastAsia="黑体" w:hAnsi="黑体"/>
+          <w:szCs w:val="21"/>
+        </w:rPr>
+      </w:pPr>
+      <w:r>
+        <w:rPr>
+          <w:rFonts w:ascii="黑体" w:eastAsia="黑体" w:hAnsi="黑体"/>
+          <w:szCs w:val="21"/>
+        </w:rPr>
+        <w:t>3.6.5</w:t>
+      </w:r>
+      <w:r>
+        <w:rPr>
+          <w:rFonts w:ascii="黑体" w:eastAsia="黑体" w:hAnsi="黑体"/>
+          <w:szCs w:val="21"/>
+        </w:rPr>
+        <w:t xml:space="preserve"> </w:t>
+      </w:r>
+      <w:r>
+        <w:rPr>
+          <w:rFonts w:ascii="黑体" w:eastAsia="黑体" w:hAnsi="黑体" w:hint="eastAsia"/>
+          <w:szCs w:val="21"/>
+        </w:rPr>
+        <w:t>转发模块</w:t>
+      </w:r>
+    </w:p>
+    <w:p>
+      <w:pPr>
+        <w:ind w:firstLine="420"/>
+      </w:pPr>
+      <w:r>
+        <w:rPr>
+          <w:rFonts w:hint="eastAsia"/>
+        </w:rPr>
+        <w:t>转发模块中主要针对以下几种情况进行处理：</w:t>
+      </w:r>
+    </w:p>
+    <w:p>
+      <w:pPr>
+        <w:ind w:firstLine="420"/>
+      </w:pPr>
+      <w:r>
+        <w:t>I</w:t>
+      </w:r>
+      <w:r>
+        <w:rPr>
+          <w:rFonts w:hint="eastAsia"/>
+        </w:rPr>
+        <w:t>.</w:t>
+      </w:r>
+      <w:r>
+        <w:t xml:space="preserve"> </w:t>
+      </w:r>
+      <w:r>
+        <w:rPr>
+          <w:rFonts w:hint="eastAsia"/>
+        </w:rPr>
+        <w:t>用于</w:t>
+      </w:r>
+      <w:r>
+        <w:rPr>
+          <w:rFonts w:hint="eastAsia"/>
+        </w:rPr>
+        <w:t>A</w:t>
+      </w:r>
+      <w:r>
+        <w:t>LU</w:t>
+      </w:r>
+      <w:r>
+        <w:rPr>
+          <w:rFonts w:hint="eastAsia"/>
+        </w:rPr>
+        <w:t>运算的数来源于未被写入的寄存器，由于</w:t>
+      </w:r>
+      <w:r>
+        <w:rPr>
+          <w:rFonts w:hint="eastAsia"/>
+        </w:rPr>
+        <w:t>A</w:t>
+      </w:r>
+      <w:r>
+        <w:t>LU</w:t>
+      </w:r>
+      <w:r>
+        <w:rPr>
+          <w:rFonts w:hint="eastAsia"/>
+        </w:rPr>
+        <w:t>运算要用到两个数，因此这两个数均有需要转发的可能</w:t>
+      </w:r>
+    </w:p>
+    <w:p>
+      <w:pPr>
+        <w:ind w:firstLine="420"/>
+        <w:rPr>
+          <w:rFonts w:hint="eastAsia"/>
+        </w:rPr>
+      </w:pPr>
+      <w:r>
+        <w:rPr>
+          <w:rFonts w:hint="eastAsia"/>
+        </w:rPr>
+        <w:t>I</w:t>
+      </w:r>
+      <w:r>
+        <w:t xml:space="preserve">I. </w:t>
+      </w:r>
+      <w:r>
+        <w:rPr>
+          <w:rFonts w:hint="eastAsia"/>
+        </w:rPr>
+        <w:t>用于</w:t>
+      </w:r>
+      <w:proofErr w:type="spellStart"/>
+      <w:r>
+        <w:rPr>
+          <w:rFonts w:hint="eastAsia"/>
+        </w:rPr>
+        <w:t>beq</w:t>
+      </w:r>
+      <w:proofErr w:type="spellEnd"/>
+      <w:r>
+        <w:rPr>
+          <w:rFonts w:hint="eastAsia"/>
+        </w:rPr>
+        <w:t>语句分支跳转提前判断的转发通路，当</w:t>
+      </w:r>
+      <w:proofErr w:type="spellStart"/>
+      <w:r>
+        <w:rPr>
+          <w:rFonts w:hint="eastAsia"/>
+        </w:rPr>
+        <w:t>beq</w:t>
+      </w:r>
+      <w:proofErr w:type="spellEnd"/>
+      <w:r>
+        <w:rPr>
+          <w:rFonts w:hint="eastAsia"/>
+        </w:rPr>
+        <w:t>指令在</w:t>
+      </w:r>
+      <w:r>
+        <w:rPr>
+          <w:rFonts w:hint="eastAsia"/>
+        </w:rPr>
+        <w:t>I</w:t>
+      </w:r>
+      <w:r>
+        <w:t>D</w:t>
+      </w:r>
+      <w:r>
+        <w:rPr>
+          <w:rFonts w:hint="eastAsia"/>
+        </w:rPr>
+        <w:t>阶段进行跳转判断时，</w:t>
+      </w:r>
+      <w:r>
+        <w:rPr>
+          <w:rFonts w:hint="eastAsia"/>
+        </w:rPr>
+        <w:t>若其上上一条指令要写入用于判断的寄存器，则应当有转发以完成提前判断。</w:t>
+      </w:r>
+    </w:p>
+    <w:p>
+      <w:pPr>
+        <w:ind w:firstLine="420"/>
+      </w:pPr>
+      <w:r>
+        <w:rPr>
+          <w:noProof/>
+        </w:rPr>
+        <w:drawing>
+          <wp:inline distT="0" distB="0" distL="0" distR="0" wp14:anchorId="5330D4AE" wp14:editId="0E28A375">
+            <wp:extent cx="5274310" cy="2606040"/>
+            <wp:effectExtent l="0" t="0" r="2540" b="3810"/>
+            <wp:docPr id="17" name="图片 17"/>
+            <wp:cNvGraphicFramePr>
+              <a:graphicFrameLocks xmlns:a="http://schemas.openxmlformats.org/drawingml/2006/main" noChangeAspect="1"/>
+            </wp:cNvGraphicFramePr>
+            <a:graphic xmlns:a="http://schemas.openxmlformats.org/drawingml/2006/main">
+              <a:graphicData uri="http://schemas.openxmlformats.org/drawingml/2006/picture">
+                <pic:pic xmlns:pic="http://schemas.openxmlformats.org/drawingml/2006/picture">
+                  <pic:nvPicPr>
+                    <pic:cNvPr id="1" name=""/>
+                    <pic:cNvPicPr/>
+                  </pic:nvPicPr>
+                  <pic:blipFill>
+                    <a:blip r:embed="rId22"/>
+                    <a:stretch>
+                      <a:fillRect/>
+                    </a:stretch>
+                  </pic:blipFill>
+                  <pic:spPr>
+                    <a:xfrm>
+                      <a:off x="0" y="0"/>
+                      <a:ext cx="5274310" cy="2606040"/>
+                    </a:xfrm>
+                    <a:prstGeom prst="rect">
+                      <a:avLst/>
+                    </a:prstGeom>
+                  </pic:spPr>
+                </pic:pic>
+              </a:graphicData>
+            </a:graphic>
+          </wp:inline>
+        </w:drawing>
+      </w:r>
+    </w:p>
+    <w:p>
+      <w:pPr>
+        <w:ind w:firstLine="420"/>
+      </w:pPr>
+      <w:r>
+        <w:rPr>
+          <w:rFonts w:hint="eastAsia"/>
+        </w:rPr>
+        <w:t>接收这两个转发控制信号的多路选择器代码如下：</w:t>
+      </w:r>
+    </w:p>
+    <w:p>
+      <w:pPr>
+        <w:ind w:firstLine="420"/>
+      </w:pPr>
+      <w:r>
+        <w:rPr>
+          <w:noProof/>
+        </w:rPr>
+        <w:drawing>
+          <wp:inline distT="0" distB="0" distL="0" distR="0" wp14:anchorId="6FE7429E" wp14:editId="7F8E9FBA">
+            <wp:extent cx="5274310" cy="1920875"/>
+            <wp:effectExtent l="0" t="0" r="2540" b="3175"/>
+            <wp:docPr id="18" name="图片 18"/>
+            <wp:cNvGraphicFramePr>
+              <a:graphicFrameLocks xmlns:a="http://schemas.openxmlformats.org/drawingml/2006/main" noChangeAspect="1"/>
+            </wp:cNvGraphicFramePr>
+            <a:graphic xmlns:a="http://schemas.openxmlformats.org/drawingml/2006/main">
+              <a:graphicData uri="http://schemas.openxmlformats.org/drawingml/2006/picture">
+                <pic:pic xmlns:pic="http://schemas.openxmlformats.org/drawingml/2006/picture">
+                  <pic:nvPicPr>
+                    <pic:cNvPr id="1" name=""/>
+                    <pic:cNvPicPr/>
+                  </pic:nvPicPr>
+                  <pic:blipFill>
+                    <a:blip r:embed="rId23"/>
+                    <a:stretch>
+                      <a:fillRect/>
+                    </a:stretch>
+                  </pic:blipFill>
+                  <pic:spPr>
+                    <a:xfrm>
+                      <a:off x="0" y="0"/>
+                      <a:ext cx="5274310" cy="1920875"/>
+                    </a:xfrm>
+                    <a:prstGeom prst="rect">
+                      <a:avLst/>
+                    </a:prstGeom>
+                  </pic:spPr>
+                </pic:pic>
+              </a:graphicData>
+            </a:graphic>
+          </wp:inline>
+        </w:drawing>
+      </w:r>
+    </w:p>
+    <w:p>
+      <w:pPr>
+        <w:ind w:firstLine="420"/>
+      </w:pPr>
+      <w:r>
+        <w:rPr>
+          <w:rFonts w:hint="eastAsia"/>
+        </w:rPr>
+        <w:t>可以看到，对于</w:t>
+      </w:r>
+      <w:r>
+        <w:rPr>
+          <w:rFonts w:hint="eastAsia"/>
+        </w:rPr>
+        <w:t>A</w:t>
+      </w:r>
+      <w:r>
+        <w:t>LU</w:t>
+      </w:r>
+      <w:r>
+        <w:rPr>
+          <w:rFonts w:hint="eastAsia"/>
+        </w:rPr>
+        <w:t>的两个输入，都受到转发控制信号的作用，根据实际情况选择正确的数据。</w:t>
+      </w:r>
+    </w:p>
+    <w:p>
+      <w:pPr>
+        <w:ind w:firstLine="420"/>
+      </w:pPr>
+      <w:r>
+        <w:rPr>
+          <w:noProof/>
+        </w:rPr>
+        <w:drawing>
+          <wp:inline distT="0" distB="0" distL="0" distR="0" wp14:anchorId="2A812085" wp14:editId="006BECE2">
+            <wp:extent cx="5274310" cy="481330"/>
+            <wp:effectExtent l="0" t="0" r="2540" b="0"/>
+            <wp:docPr id="19" name="图片 19"/>
+            <wp:cNvGraphicFramePr>
+              <a:graphicFrameLocks xmlns:a="http://schemas.openxmlformats.org/drawingml/2006/main" noChangeAspect="1"/>
+            </wp:cNvGraphicFramePr>
+            <a:graphic xmlns:a="http://schemas.openxmlformats.org/drawingml/2006/main">
+              <a:graphicData uri="http://schemas.openxmlformats.org/drawingml/2006/picture">
+                <pic:pic xmlns:pic="http://schemas.openxmlformats.org/drawingml/2006/picture">
+                  <pic:nvPicPr>
+                    <pic:cNvPr id="1" name=""/>
+                    <pic:cNvPicPr/>
+                  </pic:nvPicPr>
+                  <pic:blipFill>
+                    <a:blip r:embed="rId24"/>
+                    <a:stretch>
+                      <a:fillRect/>
+                    </a:stretch>
+                  </pic:blipFill>
+                  <pic:spPr>
+                    <a:xfrm>
+                      <a:off x="0" y="0"/>
+                      <a:ext cx="5274310" cy="481330"/>
+                    </a:xfrm>
+                    <a:prstGeom prst="rect">
+                      <a:avLst/>
+                    </a:prstGeom>
+                  </pic:spPr>
+                </pic:pic>
+              </a:graphicData>
+            </a:graphic>
+          </wp:inline>
+        </w:drawing>
+      </w:r>
+    </w:p>
+    <w:p>
+      <w:pPr>
+        <w:ind w:firstLine="420"/>
+        <w:rPr>
+          <w:rFonts w:hint="eastAsia"/>
+        </w:rPr>
+      </w:pPr>
+      <w:r>
+        <w:rPr>
+          <w:rFonts w:hint="eastAsia"/>
+        </w:rPr>
+        <w:t>上图时为</w:t>
+      </w:r>
+      <w:proofErr w:type="spellStart"/>
+      <w:r>
+        <w:rPr>
+          <w:rFonts w:hint="eastAsia"/>
+        </w:rPr>
+        <w:t>beq</w:t>
+      </w:r>
+      <w:proofErr w:type="spellEnd"/>
+      <w:r>
+        <w:rPr>
+          <w:rFonts w:hint="eastAsia"/>
+        </w:rPr>
+        <w:t>的提前判断设置的转发，可以看到，当需要转发的时候，用于比较的两个</w:t>
+      </w:r>
+      <w:r>
+        <w:rPr>
+          <w:rFonts w:hint="eastAsia"/>
+        </w:rPr>
+        <w:lastRenderedPageBreak/>
+        <w:t>数可能从处在</w:t>
+      </w:r>
+      <w:r>
+        <w:rPr>
+          <w:rFonts w:hint="eastAsia"/>
+        </w:rPr>
+        <w:t>M</w:t>
+      </w:r>
+      <w:r>
+        <w:t>EM</w:t>
+      </w:r>
+      <w:r>
+        <w:rPr>
+          <w:rFonts w:hint="eastAsia"/>
+        </w:rPr>
+        <w:t>阶段的指令那里获得</w:t>
+      </w:r>
+    </w:p>
+    <w:p>
+      <w:pPr>
+        <w:ind w:firstLine="420"/>
+        <w:rPr>
+          <w:rFonts w:hint="eastAsia"/>
+        </w:rPr>
+      </w:pPr>
+    </w:p>
+    <w:p>
+      <w:pPr>
+        <w:rPr>
+          <w:rFonts w:ascii="黑体" w:eastAsia="黑体" w:hAnsi="黑体"/>
+          <w:szCs w:val="21"/>
+        </w:rPr>
+      </w:pPr>
+      <w:r>
+        <w:rPr>
+          <w:rFonts w:ascii="黑体" w:eastAsia="黑体" w:hAnsi="黑体"/>
+          <w:szCs w:val="21"/>
+        </w:rPr>
+        <w:t>3.6.6</w:t>
+      </w:r>
+      <w:r>
+        <w:rPr>
+          <w:rFonts w:ascii="黑体" w:eastAsia="黑体" w:hAnsi="黑体"/>
+          <w:szCs w:val="21"/>
+        </w:rPr>
+        <w:t xml:space="preserve"> </w:t>
+      </w:r>
+      <w:r>
+        <w:rPr>
+          <w:rFonts w:ascii="黑体" w:eastAsia="黑体" w:hAnsi="黑体" w:hint="eastAsia"/>
+          <w:szCs w:val="21"/>
+        </w:rPr>
+        <w:t>冒险模块</w:t>
+      </w:r>
+    </w:p>
+    <w:p>
+      <w:pPr>
+        <w:ind w:firstLine="420"/>
+      </w:pPr>
+      <w:r>
+        <w:rPr>
+          <w:rFonts w:hint="eastAsia"/>
+        </w:rPr>
+        <w:t>冒险模块主要控制的是</w:t>
+      </w:r>
+      <w:r>
+        <w:rPr>
+          <w:rFonts w:hint="eastAsia"/>
+        </w:rPr>
+        <w:t>stall</w:t>
+      </w:r>
+      <w:r>
+        <w:rPr>
+          <w:rFonts w:hint="eastAsia"/>
+        </w:rPr>
+        <w:t>信号，也就是什么时候需要</w:t>
+      </w:r>
+      <w:r>
+        <w:rPr>
+          <w:rFonts w:hint="eastAsia"/>
+        </w:rPr>
+        <w:t>flush</w:t>
+      </w:r>
+      <w:r>
+        <w:rPr>
+          <w:rFonts w:hint="eastAsia"/>
+        </w:rPr>
+        <w:t>，之前也曾提到，</w:t>
+      </w:r>
+      <w:r>
+        <w:rPr>
+          <w:rFonts w:hint="eastAsia"/>
+        </w:rPr>
+        <w:t>I</w:t>
+      </w:r>
+      <w:r>
+        <w:t>F/ID</w:t>
+      </w:r>
+      <w:r>
+        <w:rPr>
+          <w:rFonts w:hint="eastAsia"/>
+        </w:rPr>
+        <w:t>和</w:t>
+      </w:r>
+      <w:r>
+        <w:t>ID/EX</w:t>
+      </w:r>
+      <w:r>
+        <w:rPr>
+          <w:rFonts w:hint="eastAsia"/>
+        </w:rPr>
+        <w:t>段间寄存器都可能需要</w:t>
+      </w:r>
+      <w:r>
+        <w:rPr>
+          <w:rFonts w:hint="eastAsia"/>
+        </w:rPr>
+        <w:t>flush</w:t>
+      </w:r>
+      <w:r>
+        <w:rPr>
+          <w:rFonts w:hint="eastAsia"/>
+        </w:rPr>
+        <w:t>，因此冒险模块需要维护这两个</w:t>
+      </w:r>
+      <w:r>
+        <w:rPr>
+          <w:rFonts w:hint="eastAsia"/>
+        </w:rPr>
+        <w:t>flush</w:t>
+      </w:r>
+      <w:r>
+        <w:rPr>
+          <w:rFonts w:hint="eastAsia"/>
+        </w:rPr>
+        <w:t>信号，信号产生的具体方式如下：</w:t>
+      </w:r>
+    </w:p>
+    <w:p>
+      <w:pPr>
+        <w:ind w:firstLine="420"/>
+      </w:pPr>
+      <w:r>
+        <w:rPr>
+          <w:noProof/>
+        </w:rPr>
+        <w:drawing>
+          <wp:inline distT="0" distB="0" distL="0" distR="0" wp14:anchorId="3C23BB88" wp14:editId="2D432A77">
+            <wp:extent cx="5274310" cy="2328545"/>
+            <wp:effectExtent l="0" t="0" r="2540" b="0"/>
+            <wp:docPr id="20" name="图片 20"/>
+            <wp:cNvGraphicFramePr>
+              <a:graphicFrameLocks xmlns:a="http://schemas.openxmlformats.org/drawingml/2006/main" noChangeAspect="1"/>
+            </wp:cNvGraphicFramePr>
+            <a:graphic xmlns:a="http://schemas.openxmlformats.org/drawingml/2006/main">
+              <a:graphicData uri="http://schemas.openxmlformats.org/drawingml/2006/picture">
+                <pic:pic xmlns:pic="http://schemas.openxmlformats.org/drawingml/2006/picture">
+                  <pic:nvPicPr>
+                    <pic:cNvPr id="1" name=""/>
+                    <pic:cNvPicPr/>
+                  </pic:nvPicPr>
+                  <pic:blipFill>
+                    <a:blip r:embed="rId25"/>
+                    <a:stretch>
+                      <a:fillRect/>
+                    </a:stretch>
+                  </pic:blipFill>
+                  <pic:spPr>
+                    <a:xfrm>
+                      <a:off x="0" y="0"/>
+                      <a:ext cx="5274310" cy="2328545"/>
+                    </a:xfrm>
+                    <a:prstGeom prst="rect">
+                      <a:avLst/>
+                    </a:prstGeom>
+                  </pic:spPr>
+                </pic:pic>
+              </a:graphicData>
+            </a:graphic>
+          </wp:inline>
+        </w:drawing>
+      </w:r>
+    </w:p>
+    <w:p>
+      <w:pPr>
+        <w:ind w:firstLine="420"/>
+      </w:pPr>
+      <w:r>
+        <w:rPr>
+          <w:rFonts w:hint="eastAsia"/>
+        </w:rPr>
+        <w:t>这里一共维护了三个控制信号</w:t>
+      </w:r>
+    </w:p>
+    <w:p>
+      <w:pPr>
+        <w:ind w:firstLine="420"/>
+      </w:pPr>
+      <w:r>
+        <w:rPr>
+          <w:rFonts w:hint="eastAsia"/>
+        </w:rPr>
+        <w:t>special</w:t>
+      </w:r>
+      <w:r>
+        <w:rPr>
+          <w:rFonts w:hint="eastAsia"/>
+        </w:rPr>
+        <w:t>控制信号</w:t>
+      </w:r>
+      <w:r>
+        <w:rPr>
+          <w:rFonts w:hint="eastAsia"/>
+        </w:rPr>
+        <w:t>解决的是当中断信号与</w:t>
+      </w:r>
+      <w:r>
+        <w:rPr>
+          <w:rFonts w:hint="eastAsia"/>
+        </w:rPr>
+        <w:t>jump</w:t>
+      </w:r>
+      <w:r>
+        <w:rPr>
+          <w:rFonts w:hint="eastAsia"/>
+        </w:rPr>
+        <w:t>或者</w:t>
+      </w:r>
+      <w:proofErr w:type="spellStart"/>
+      <w:r>
+        <w:rPr>
+          <w:rFonts w:hint="eastAsia"/>
+        </w:rPr>
+        <w:t>jr</w:t>
+      </w:r>
+      <w:proofErr w:type="spellEnd"/>
+      <w:r>
+        <w:rPr>
+          <w:rFonts w:hint="eastAsia"/>
+        </w:rPr>
+        <w:t>相遇时，跳往中断内容之前，应当把下一条</w:t>
+      </w:r>
+      <w:r>
+        <w:rPr>
+          <w:rFonts w:hint="eastAsia"/>
+        </w:rPr>
+        <w:t>P</w:t>
+      </w:r>
+      <w:r>
+        <w:t>C</w:t>
+      </w:r>
+      <w:r>
+        <w:rPr>
+          <w:rFonts w:hint="eastAsia"/>
+        </w:rPr>
+        <w:t>地址存入寄存器。</w:t>
+      </w:r>
+    </w:p>
+    <w:p>
+      <w:pPr>
+        <w:ind w:firstLine="420"/>
+      </w:pPr>
+      <w:proofErr w:type="spellStart"/>
+      <w:r>
+        <w:rPr>
+          <w:rFonts w:hint="eastAsia"/>
+        </w:rPr>
+        <w:t>I</w:t>
+      </w:r>
+      <w:r>
+        <w:t>FF</w:t>
+      </w:r>
+      <w:r>
+        <w:rPr>
+          <w:rFonts w:hint="eastAsia"/>
+        </w:rPr>
+        <w:t>lush</w:t>
+      </w:r>
+      <w:proofErr w:type="spellEnd"/>
+      <w:r>
+        <w:rPr>
+          <w:rFonts w:hint="eastAsia"/>
+        </w:rPr>
+        <w:t>控制的是</w:t>
+      </w:r>
+      <w:r>
+        <w:rPr>
+          <w:rFonts w:hint="eastAsia"/>
+        </w:rPr>
+        <w:t>I</w:t>
+      </w:r>
+      <w:r>
+        <w:t>D/IF</w:t>
+      </w:r>
+      <w:r>
+        <w:rPr>
+          <w:rFonts w:hint="eastAsia"/>
+        </w:rPr>
+        <w:t>段间寄存器的</w:t>
+      </w:r>
+      <w:r>
+        <w:rPr>
+          <w:rFonts w:hint="eastAsia"/>
+        </w:rPr>
+        <w:t>stall</w:t>
+      </w:r>
+      <w:r>
+        <w:rPr>
+          <w:rFonts w:hint="eastAsia"/>
+        </w:rPr>
+        <w:t>，</w:t>
+      </w:r>
+      <w:proofErr w:type="spellStart"/>
+      <w:r>
+        <w:rPr>
+          <w:rFonts w:hint="eastAsia"/>
+        </w:rPr>
+        <w:t>E</w:t>
+      </w:r>
+      <w:r>
+        <w:t>XF</w:t>
+      </w:r>
+      <w:r>
+        <w:rPr>
+          <w:rFonts w:hint="eastAsia"/>
+        </w:rPr>
+        <w:t>lush</w:t>
+      </w:r>
+      <w:proofErr w:type="spellEnd"/>
+      <w:r>
+        <w:rPr>
+          <w:rFonts w:hint="eastAsia"/>
+        </w:rPr>
+        <w:t>控制的是</w:t>
+      </w:r>
+      <w:r>
+        <w:rPr>
+          <w:rFonts w:hint="eastAsia"/>
+        </w:rPr>
+        <w:t>I</w:t>
+      </w:r>
+      <w:r>
+        <w:t>F/EX</w:t>
+      </w:r>
+      <w:r>
+        <w:rPr>
+          <w:rFonts w:hint="eastAsia"/>
+        </w:rPr>
+        <w:t>段间寄存器的</w:t>
+      </w:r>
+      <w:r>
+        <w:rPr>
+          <w:rFonts w:hint="eastAsia"/>
+        </w:rPr>
+        <w:t>stall</w:t>
+      </w:r>
+      <w:r>
+        <w:rPr>
+          <w:rFonts w:hint="eastAsia"/>
+        </w:rPr>
+        <w:t>，具体对应的情况已经写入注释，在这里就不再赘述了。</w:t>
+      </w:r>
+    </w:p>
+    <w:p>
+      <w:pPr>
+        <w:ind w:firstLine="420"/>
+      </w:pPr>
+      <w:r>
+        <w:rPr>
+          <w:rFonts w:hint="eastAsia"/>
+        </w:rPr>
+        <w:t>与中断信号</w:t>
+      </w:r>
+      <w:r>
+        <w:rPr>
+          <w:rFonts w:hint="eastAsia"/>
+        </w:rPr>
+        <w:t>I</w:t>
+      </w:r>
+      <w:r>
+        <w:t>RQ</w:t>
+      </w:r>
+      <w:r>
+        <w:rPr>
+          <w:rFonts w:hint="eastAsia"/>
+        </w:rPr>
+        <w:t>相关的多路选择器如下：</w:t>
+      </w:r>
+    </w:p>
+    <w:p>
+      <w:pPr>
+        <w:ind w:firstLine="420"/>
+      </w:pPr>
+      <w:r>
+        <w:rPr>
+          <w:noProof/>
+        </w:rPr>
+        <w:drawing>
+          <wp:inline distT="0" distB="0" distL="0" distR="0" wp14:anchorId="55357895" wp14:editId="1FC21B66">
+            <wp:extent cx="5274310" cy="1600200"/>
+            <wp:effectExtent l="0" t="0" r="2540" b="0"/>
+            <wp:docPr id="21" name="图片 21"/>
+            <wp:cNvGraphicFramePr>
+              <a:graphicFrameLocks xmlns:a="http://schemas.openxmlformats.org/drawingml/2006/main" noChangeAspect="1"/>
+            </wp:cNvGraphicFramePr>
+            <a:graphic xmlns:a="http://schemas.openxmlformats.org/drawingml/2006/main">
+              <a:graphicData uri="http://schemas.openxmlformats.org/drawingml/2006/picture">
+                <pic:pic xmlns:pic="http://schemas.openxmlformats.org/drawingml/2006/picture">
+                  <pic:nvPicPr>
+                    <pic:cNvPr id="1" name=""/>
+                    <pic:cNvPicPr/>
+                  </pic:nvPicPr>
+                  <pic:blipFill>
+                    <a:blip r:embed="rId26"/>
+                    <a:stretch>
+                      <a:fillRect/>
+                    </a:stretch>
+                  </pic:blipFill>
+                  <pic:spPr>
+                    <a:xfrm>
+                      <a:off x="0" y="0"/>
+                      <a:ext cx="5274310" cy="1600200"/>
+                    </a:xfrm>
+                    <a:prstGeom prst="rect">
+                      <a:avLst/>
+                    </a:prstGeom>
+                  </pic:spPr>
+                </pic:pic>
+              </a:graphicData>
+            </a:graphic>
+          </wp:inline>
+        </w:drawing>
+      </w:r>
+    </w:p>
+    <w:p>
+      <w:pPr>
+        <w:ind w:firstLine="420"/>
+      </w:pPr>
+      <w:r>
+        <w:rPr>
+          <w:rFonts w:hint="eastAsia"/>
+        </w:rPr>
+        <w:t>这里控制的是</w:t>
+      </w:r>
+      <w:r>
+        <w:rPr>
+          <w:rFonts w:hint="eastAsia"/>
+        </w:rPr>
+        <w:t>W</w:t>
+      </w:r>
+      <w:r>
+        <w:t>B</w:t>
+      </w:r>
+      <w:r>
+        <w:rPr>
+          <w:rFonts w:hint="eastAsia"/>
+        </w:rPr>
+        <w:t>的数据来源，除去正常的选择数据来源，还加入了</w:t>
+      </w:r>
+      <w:r>
+        <w:rPr>
+          <w:rFonts w:hint="eastAsia"/>
+        </w:rPr>
+        <w:t>P</w:t>
+      </w:r>
+      <w:r>
+        <w:t>C</w:t>
+      </w:r>
+      <w:r>
+        <w:rPr>
+          <w:rFonts w:hint="eastAsia"/>
+        </w:rPr>
+        <w:t>地址的储存，具体表现为：在一些特殊情况下，</w:t>
+      </w:r>
+      <w:proofErr w:type="spellStart"/>
+      <w:r>
+        <w:rPr>
+          <w:rFonts w:hint="eastAsia"/>
+        </w:rPr>
+        <w:t>ra</w:t>
+      </w:r>
+      <w:proofErr w:type="spellEnd"/>
+      <w:r>
+        <w:rPr>
+          <w:rFonts w:hint="eastAsia"/>
+        </w:rPr>
+        <w:t>寄存器应当存入当前</w:t>
+      </w:r>
+      <w:r>
+        <w:rPr>
+          <w:rFonts w:hint="eastAsia"/>
+        </w:rPr>
+        <w:t>P</w:t>
+      </w:r>
+      <w:r>
+        <w:t>C</w:t>
+      </w:r>
+      <w:r>
+        <w:t>，</w:t>
+      </w:r>
+      <w:r>
+        <w:rPr>
+          <w:rFonts w:hint="eastAsia"/>
+        </w:rPr>
+        <w:t>在其他的中断发生的情况下，</w:t>
+      </w:r>
+      <w:proofErr w:type="spellStart"/>
+      <w:r>
+        <w:rPr>
+          <w:rFonts w:hint="eastAsia"/>
+        </w:rPr>
+        <w:t>ra</w:t>
+      </w:r>
+      <w:proofErr w:type="spellEnd"/>
+      <w:r>
+        <w:rPr>
+          <w:rFonts w:hint="eastAsia"/>
+        </w:rPr>
+        <w:t>寄存器应当存入当前</w:t>
+      </w:r>
+      <w:r>
+        <w:rPr>
+          <w:rFonts w:hint="eastAsia"/>
+        </w:rPr>
+        <w:t>P</w:t>
+      </w:r>
+      <w:r>
+        <w:t>C-4</w:t>
+      </w:r>
+      <w:r>
+        <w:t>。</w:t>
+      </w:r>
+    </w:p>
+    <w:p>
+      <w:pPr>
+        <w:ind w:firstLine="420"/>
+      </w:pPr>
+      <w:r>
+        <w:rPr>
+          <w:rFonts w:hint="eastAsia"/>
+        </w:rPr>
+        <w:t>与</w:t>
+      </w:r>
+      <w:r>
+        <w:rPr>
+          <w:rFonts w:hint="eastAsia"/>
+        </w:rPr>
+        <w:t>flush</w:t>
+      </w:r>
+      <w:r>
+        <w:rPr>
+          <w:rFonts w:hint="eastAsia"/>
+        </w:rPr>
+        <w:t>信号相关的多路选择器如下</w:t>
+      </w:r>
+      <w:r>
+        <w:t>：</w:t>
+      </w:r>
+    </w:p>
+    <w:p>
+      <w:pPr>
+        <w:ind w:firstLine="420"/>
+      </w:pPr>
+      <w:r>
+        <w:rPr>
+          <w:noProof/>
+        </w:rPr>
+        <w:drawing>
+          <wp:inline distT="0" distB="0" distL="0" distR="0" wp14:anchorId="436ECD68" wp14:editId="41080E19">
+            <wp:extent cx="5274310" cy="1419225"/>
+            <wp:effectExtent l="0" t="0" r="2540" b="9525"/>
+            <wp:docPr id="22" name="图片 22"/>
+            <wp:cNvGraphicFramePr>
+              <a:graphicFrameLocks xmlns:a="http://schemas.openxmlformats.org/drawingml/2006/main" noChangeAspect="1"/>
+            </wp:cNvGraphicFramePr>
+            <a:graphic xmlns:a="http://schemas.openxmlformats.org/drawingml/2006/main">
+              <a:graphicData uri="http://schemas.openxmlformats.org/drawingml/2006/picture">
+                <pic:pic xmlns:pic="http://schemas.openxmlformats.org/drawingml/2006/picture">
+                  <pic:nvPicPr>
+                    <pic:cNvPr id="1" name=""/>
+                    <pic:cNvPicPr/>
+                  </pic:nvPicPr>
+                  <pic:blipFill>
+                    <a:blip r:embed="rId27"/>
+                    <a:stretch>
+                      <a:fillRect/>
+                    </a:stretch>
+                  </pic:blipFill>
+                  <pic:spPr>
+                    <a:xfrm>
+                      <a:off x="0" y="0"/>
+                      <a:ext cx="5274310" cy="1419225"/>
+                    </a:xfrm>
+                    <a:prstGeom prst="rect">
+                      <a:avLst/>
+                    </a:prstGeom>
+                  </pic:spPr>
+                </pic:pic>
+              </a:graphicData>
+            </a:graphic>
+          </wp:inline>
+        </w:drawing>
+      </w:r>
+    </w:p>
+    <w:p>
+      <w:pPr>
+        <w:ind w:firstLine="420"/>
+      </w:pPr>
+      <w:r>
+        <w:rPr>
+          <w:rFonts w:hint="eastAsia"/>
+        </w:rPr>
+        <w:lastRenderedPageBreak/>
+        <w:t>这是</w:t>
+      </w:r>
+      <w:r>
+        <w:rPr>
+          <w:rFonts w:hint="eastAsia"/>
+        </w:rPr>
+        <w:t>获取</w:t>
+      </w:r>
+      <w:r>
+        <w:rPr>
+          <w:rFonts w:hint="eastAsia"/>
+        </w:rPr>
+        <w:t>下一条指令</w:t>
+      </w:r>
+      <w:r>
+        <w:rPr>
+          <w:rFonts w:hint="eastAsia"/>
+        </w:rPr>
+        <w:t>P</w:t>
+      </w:r>
+      <w:r>
+        <w:t>C</w:t>
+      </w:r>
+      <w:r>
+        <w:rPr>
+          <w:rFonts w:hint="eastAsia"/>
+        </w:rPr>
+        <w:t>地址</w:t>
+      </w:r>
+      <w:r>
+        <w:rPr>
+          <w:rFonts w:hint="eastAsia"/>
+        </w:rPr>
+        <w:t>的多路选择器，其中包括了分支指令的跳转地址，</w:t>
+      </w:r>
+      <w:r>
+        <w:rPr>
+          <w:rFonts w:hint="eastAsia"/>
+        </w:rPr>
+        <w:t>j</w:t>
+      </w:r>
+      <w:r>
+        <w:rPr>
+          <w:rFonts w:hint="eastAsia"/>
+        </w:rPr>
+        <w:t>型指令的跳转地址，以及被</w:t>
+      </w:r>
+      <w:r>
+        <w:rPr>
+          <w:rFonts w:hint="eastAsia"/>
+        </w:rPr>
+        <w:t>flush</w:t>
+      </w:r>
+      <w:r>
+        <w:rPr>
+          <w:rFonts w:hint="eastAsia"/>
+        </w:rPr>
+        <w:t>之后</w:t>
+      </w:r>
+      <w:proofErr w:type="gramStart"/>
+      <w:r>
+        <w:rPr>
+          <w:rFonts w:hint="eastAsia"/>
+        </w:rPr>
+        <w:t>的取址地址</w:t>
+      </w:r>
+      <w:proofErr w:type="gramEnd"/>
+      <w:r>
+        <w:rPr>
+          <w:rFonts w:hint="eastAsia"/>
+        </w:rPr>
+        <w:t>，分别为</w:t>
+      </w:r>
+      <w:r>
+        <w:rPr>
+          <w:rFonts w:hint="eastAsia"/>
+        </w:rPr>
+        <w:t>P</w:t>
+      </w:r>
+      <w:r>
+        <w:t>C</w:t>
+      </w:r>
+      <w:r>
+        <w:rPr>
+          <w:rFonts w:hint="eastAsia"/>
+        </w:rPr>
+        <w:t>和</w:t>
+      </w:r>
+      <w:r>
+        <w:rPr>
+          <w:rFonts w:hint="eastAsia"/>
+        </w:rPr>
+        <w:t>P</w:t>
+      </w:r>
+      <w:r>
+        <w:t>C-4</w:t>
+      </w:r>
+      <w:r>
+        <w:t>。</w:t>
+      </w:r>
+    </w:p>
+    <w:p>
+      <w:pPr>
+        <w:ind w:firstLine="420"/>
+      </w:pPr>
+      <w:r>
+        <w:rPr>
+          <w:rFonts w:hint="eastAsia"/>
+        </w:rPr>
+        <w:t>这部分的逻辑略显混乱，体现出前期准备不足，到</w:t>
+      </w:r>
+      <w:r>
+        <w:rPr>
+          <w:rFonts w:hint="eastAsia"/>
+        </w:rPr>
+        <w:t>debug</w:t>
+      </w:r>
+      <w:r>
+        <w:rPr>
+          <w:rFonts w:hint="eastAsia"/>
+        </w:rPr>
+        <w:t>阶段才开始东补西补，确实不太合适。</w:t>
+      </w:r>
+    </w:p>
+    <w:p>
+      <w:pPr>
+        <w:ind w:firstLine="420"/>
+        <w:rPr>
+          <w:rFonts w:hint="eastAsia"/>
+        </w:rPr>
+      </w:pPr>
       <w:bookmarkStart w:id="0" w:name="_GoBack"/>
       <w:bookmarkEnd w:id="0"/>
-    </w:p>
-    <w:p>
-      <w:pPr>
-        <w:rPr>
-          <w:rFonts w:ascii="黑体" w:eastAsia="黑体" w:hAnsi="黑体"/>
-          <w:szCs w:val="21"/>
-        </w:rPr>
-      </w:pPr>
-      <w:r>
-        <w:rPr>
-          <w:rFonts w:ascii="黑体" w:eastAsia="黑体" w:hAnsi="黑体"/>
-          <w:szCs w:val="21"/>
-        </w:rPr>
-        <w:t xml:space="preserve">3.6.4 </w:t>
-      </w:r>
-      <w:r>
-        <w:rPr>
-          <w:rFonts w:ascii="黑体" w:eastAsia="黑体" w:hAnsi="黑体" w:hint="eastAsia"/>
-          <w:szCs w:val="21"/>
-        </w:rPr>
-        <w:t>执行阶段（</w:t>
-      </w:r>
-      <w:r>
-        <w:rPr>
-          <w:rFonts w:ascii="黑体" w:eastAsia="黑体" w:hAnsi="黑体"/>
-          <w:szCs w:val="21"/>
-        </w:rPr>
-        <w:t>E</w:t>
-      </w:r>
-      <w:r>
-        <w:rPr>
-          <w:rFonts w:ascii="黑体" w:eastAsia="黑体" w:hAnsi="黑体" w:hint="eastAsia"/>
-          <w:szCs w:val="21"/>
-        </w:rPr>
-        <w:t>xecute</w:t>
-      </w:r>
-      <w:r>
-        <w:rPr>
-          <w:rFonts w:ascii="黑体" w:eastAsia="黑体" w:hAnsi="黑体"/>
-          <w:szCs w:val="21"/>
-        </w:rPr>
-        <w:t>）</w:t>
-      </w:r>
-    </w:p>
-    <w:p>
-      <w:pPr>
-        <w:rPr>
-          <w:rFonts w:ascii="黑体" w:eastAsia="黑体" w:hAnsi="黑体"/>
-          <w:szCs w:val="21"/>
-        </w:rPr>
-      </w:pPr>
-      <w:r>
-        <w:rPr>
-          <w:rFonts w:ascii="黑体" w:eastAsia="黑体" w:hAnsi="黑体"/>
-          <w:szCs w:val="21"/>
-        </w:rPr>
-        <w:t xml:space="preserve">3.6.5 </w:t>
-      </w:r>
-      <w:r>
-        <w:rPr>
-          <w:rFonts w:ascii="黑体" w:eastAsia="黑体" w:hAnsi="黑体" w:hint="eastAsia"/>
-          <w:szCs w:val="21"/>
-        </w:rPr>
-        <w:t>内存读写（</w:t>
-      </w:r>
-      <w:r>
-        <w:rPr>
-          <w:rFonts w:ascii="黑体" w:eastAsia="黑体" w:hAnsi="黑体"/>
-          <w:szCs w:val="21"/>
-        </w:rPr>
-        <w:t>M</w:t>
-      </w:r>
-      <w:r>
-        <w:rPr>
-          <w:rFonts w:ascii="黑体" w:eastAsia="黑体" w:hAnsi="黑体" w:hint="eastAsia"/>
-          <w:szCs w:val="21"/>
-        </w:rPr>
-        <w:t>emory</w:t>
-      </w:r>
-      <w:r>
-        <w:rPr>
-          <w:rFonts w:ascii="黑体" w:eastAsia="黑体" w:hAnsi="黑体"/>
-          <w:szCs w:val="21"/>
-        </w:rPr>
-        <w:t xml:space="preserve"> Operation）</w:t>
-      </w:r>
-    </w:p>
-    <w:p>
-      <w:pPr>
-        <w:rPr>
-          <w:rFonts w:ascii="黑体" w:eastAsia="黑体" w:hAnsi="黑体"/>
-          <w:szCs w:val="21"/>
-        </w:rPr>
-      </w:pPr>
-      <w:r>
-        <w:rPr>
-          <w:rFonts w:ascii="黑体" w:eastAsia="黑体" w:hAnsi="黑体"/>
-          <w:szCs w:val="21"/>
-        </w:rPr>
-        <w:t xml:space="preserve">3.6.6 </w:t>
-      </w:r>
-      <w:r>
-        <w:rPr>
-          <w:rFonts w:ascii="黑体" w:eastAsia="黑体" w:hAnsi="黑体" w:hint="eastAsia"/>
-          <w:szCs w:val="21"/>
-        </w:rPr>
-        <w:t>写回寄存器（</w:t>
-      </w:r>
-      <w:r>
-        <w:rPr>
-          <w:rFonts w:ascii="黑体" w:eastAsia="黑体" w:hAnsi="黑体"/>
-          <w:szCs w:val="21"/>
-        </w:rPr>
-        <w:t>Write Back）</w:t>
-      </w:r>
-    </w:p>
-    <w:p>
-      <w:pPr>
-        <w:rPr>
-          <w:rFonts w:ascii="黑体" w:eastAsia="黑体" w:hAnsi="黑体"/>
-          <w:sz w:val="32"/>
-        </w:rPr>
-      </w:pPr>
     </w:p>
     <w:p>
       <w:pPr>
@@ -5614,7 +6699,7 @@
       </w:pPr>
     </w:p>
     <w:sectPr>
-      <w:headerReference w:type="default" r:id="rId22"/>
+      <w:headerReference w:type="default" r:id="rId28"/>
       <w:pgSz w:w="11906" w:h="16838"/>
       <w:pgMar w:top="1440" w:right="1800" w:bottom="1440" w:left="1800" w:header="851" w:footer="992" w:gutter="0"/>
       <w:cols w:space="425"/>

</xml_diff>